<commit_message>
Atualização das anotações sobre Git Bash e GitHub
</commit_message>
<xml_diff>
--- a/01 Anotacoes de aulas/Anotacao Git Bash e GitHub.docx
+++ b/01 Anotacoes de aulas/Anotacao Git Bash e GitHub.docx
@@ -1051,16 +1051,18 @@
     </w:p>
     <w:p>
       <w:pPr>
-        <w:jc w:val="both"/>
-        <w:rPr>
-          <w:sz w:val="24"/>
-          <w:szCs w:val="24"/>
-        </w:rPr>
-      </w:pPr>
-      <w:r>
-        <w:rPr>
-          <w:sz w:val="24"/>
-          <w:szCs w:val="24"/>
+        <w:jc w:val="center"/>
+        <w:rPr>
+          <w:b/>
+          <w:sz w:val="32"/>
+          <w:szCs w:val="32"/>
+        </w:rPr>
+      </w:pPr>
+      <w:r>
+        <w:rPr>
+          <w:b/>
+          <w:sz w:val="32"/>
+          <w:szCs w:val="32"/>
         </w:rPr>
         <w:lastRenderedPageBreak/>
         <w:t>Sincronização dos repositórios</w:t>
@@ -1211,10 +1213,10 @@
         </w:rPr>
         <w:t xml:space="preserve">Entre com a linha de comando: </w:t>
       </w:r>
-      <w:bookmarkStart w:id="0" w:name="_GoBack"/>
-      <w:proofErr w:type="spellStart"/>
-      <w:r>
-        <w:rPr>
+      <w:proofErr w:type="spellStart"/>
+      <w:r>
+        <w:rPr>
+          <w:b/>
           <w:sz w:val="24"/>
           <w:szCs w:val="24"/>
         </w:rPr>
@@ -1223,6 +1225,7 @@
       <w:proofErr w:type="spellEnd"/>
       <w:r>
         <w:rPr>
+          <w:b/>
           <w:sz w:val="24"/>
           <w:szCs w:val="24"/>
         </w:rPr>
@@ -1232,6 +1235,7 @@
       <w:proofErr w:type="gramStart"/>
       <w:r>
         <w:rPr>
+          <w:b/>
           <w:sz w:val="24"/>
           <w:szCs w:val="24"/>
         </w:rPr>
@@ -1240,6 +1244,7 @@
       <w:proofErr w:type="spellEnd"/>
       <w:r>
         <w:rPr>
+          <w:b/>
           <w:sz w:val="24"/>
           <w:szCs w:val="24"/>
         </w:rPr>
@@ -1251,15 +1256,7 @@
           <w:sz w:val="24"/>
           <w:szCs w:val="24"/>
         </w:rPr>
-        <w:t xml:space="preserve"> </w:t>
-      </w:r>
-      <w:bookmarkEnd w:id="0"/>
-      <w:r>
-        <w:rPr>
-          <w:sz w:val="24"/>
-          <w:szCs w:val="24"/>
-        </w:rPr>
-        <w:t>;</w:t>
+        <w:t xml:space="preserve"> ;</w:t>
       </w:r>
     </w:p>
     <w:p>
@@ -1269,6 +1266,364 @@
           <w:ilvl w:val="0"/>
           <w:numId w:val="4"/>
         </w:numPr>
+        <w:jc w:val="both"/>
+        <w:rPr>
+          <w:sz w:val="24"/>
+          <w:szCs w:val="24"/>
+        </w:rPr>
+      </w:pPr>
+      <w:r>
+        <w:rPr>
+          <w:sz w:val="24"/>
+          <w:szCs w:val="24"/>
+        </w:rPr>
+        <w:t xml:space="preserve">Neste momento em nossa máquina tudo foi indexado, porém ainda não houve nenhuma alteração na plataforma </w:t>
+      </w:r>
+      <w:proofErr w:type="spellStart"/>
+      <w:proofErr w:type="gramStart"/>
+      <w:r>
+        <w:rPr>
+          <w:sz w:val="24"/>
+          <w:szCs w:val="24"/>
+        </w:rPr>
+        <w:t>GitHub</w:t>
+      </w:r>
+      <w:proofErr w:type="spellEnd"/>
+      <w:proofErr w:type="gramEnd"/>
+      <w:r>
+        <w:rPr>
+          <w:sz w:val="24"/>
+          <w:szCs w:val="24"/>
+        </w:rPr>
+        <w:t>, para isso, devemos seguir com a seguinte instrução:</w:t>
+      </w:r>
+    </w:p>
+    <w:p>
+      <w:pPr>
+        <w:pStyle w:val="PargrafodaLista"/>
+        <w:numPr>
+          <w:ilvl w:val="0"/>
+          <w:numId w:val="4"/>
+        </w:numPr>
+        <w:jc w:val="both"/>
+        <w:rPr>
+          <w:sz w:val="24"/>
+          <w:szCs w:val="24"/>
+        </w:rPr>
+      </w:pPr>
+      <w:proofErr w:type="spellStart"/>
+      <w:proofErr w:type="gramStart"/>
+      <w:r>
+        <w:rPr>
+          <w:b/>
+          <w:sz w:val="24"/>
+          <w:szCs w:val="24"/>
+        </w:rPr>
+        <w:t>git</w:t>
+      </w:r>
+      <w:proofErr w:type="spellEnd"/>
+      <w:proofErr w:type="gramEnd"/>
+      <w:r>
+        <w:rPr>
+          <w:b/>
+          <w:sz w:val="24"/>
+          <w:szCs w:val="24"/>
+        </w:rPr>
+        <w:t xml:space="preserve"> </w:t>
+      </w:r>
+      <w:proofErr w:type="spellStart"/>
+      <w:r>
+        <w:rPr>
+          <w:b/>
+          <w:sz w:val="24"/>
+          <w:szCs w:val="24"/>
+        </w:rPr>
+        <w:t>commit</w:t>
+      </w:r>
+      <w:proofErr w:type="spellEnd"/>
+      <w:r>
+        <w:rPr>
+          <w:b/>
+          <w:sz w:val="24"/>
+          <w:szCs w:val="24"/>
+        </w:rPr>
+        <w:t xml:space="preserve"> –m “Texto explicativo das alterações”</w:t>
+      </w:r>
+      <w:r>
+        <w:rPr>
+          <w:sz w:val="24"/>
+          <w:szCs w:val="24"/>
+        </w:rPr>
+        <w:t>;</w:t>
+      </w:r>
+    </w:p>
+    <w:p>
+      <w:pPr>
+        <w:pStyle w:val="PargrafodaLista"/>
+        <w:numPr>
+          <w:ilvl w:val="0"/>
+          <w:numId w:val="4"/>
+        </w:numPr>
+        <w:jc w:val="both"/>
+        <w:rPr>
+          <w:sz w:val="24"/>
+          <w:szCs w:val="24"/>
+        </w:rPr>
+      </w:pPr>
+      <w:r>
+        <w:rPr>
+          <w:sz w:val="24"/>
+          <w:szCs w:val="24"/>
+        </w:rPr>
+        <w:t>Após esse procedimento se faz necessário entrar com outra linha de comando de status para a verificação de como está o processo:</w:t>
+      </w:r>
+    </w:p>
+    <w:p>
+      <w:pPr>
+        <w:pStyle w:val="PargrafodaLista"/>
+        <w:numPr>
+          <w:ilvl w:val="0"/>
+          <w:numId w:val="4"/>
+        </w:numPr>
+        <w:jc w:val="both"/>
+        <w:rPr>
+          <w:sz w:val="24"/>
+          <w:szCs w:val="24"/>
+        </w:rPr>
+      </w:pPr>
+      <w:proofErr w:type="spellStart"/>
+      <w:proofErr w:type="gramStart"/>
+      <w:r>
+        <w:rPr>
+          <w:b/>
+          <w:sz w:val="24"/>
+          <w:szCs w:val="24"/>
+        </w:rPr>
+        <w:t>git</w:t>
+      </w:r>
+      <w:proofErr w:type="spellEnd"/>
+      <w:proofErr w:type="gramEnd"/>
+      <w:r>
+        <w:rPr>
+          <w:b/>
+          <w:sz w:val="24"/>
+          <w:szCs w:val="24"/>
+        </w:rPr>
+        <w:t xml:space="preserve"> status</w:t>
+      </w:r>
+      <w:r>
+        <w:rPr>
+          <w:sz w:val="24"/>
+          <w:szCs w:val="24"/>
+        </w:rPr>
+        <w:t>;</w:t>
+      </w:r>
+    </w:p>
+    <w:p>
+      <w:pPr>
+        <w:pStyle w:val="PargrafodaLista"/>
+        <w:numPr>
+          <w:ilvl w:val="0"/>
+          <w:numId w:val="4"/>
+        </w:numPr>
+        <w:jc w:val="both"/>
+        <w:rPr>
+          <w:sz w:val="24"/>
+          <w:szCs w:val="24"/>
+        </w:rPr>
+      </w:pPr>
+      <w:r>
+        <w:rPr>
+          <w:sz w:val="24"/>
+          <w:szCs w:val="24"/>
+        </w:rPr>
+        <w:t xml:space="preserve">Nesse momento nos é informado de que para sincronização no </w:t>
+      </w:r>
+      <w:proofErr w:type="spellStart"/>
+      <w:proofErr w:type="gramStart"/>
+      <w:r>
+        <w:rPr>
+          <w:sz w:val="24"/>
+          <w:szCs w:val="24"/>
+        </w:rPr>
+        <w:t>GitHub</w:t>
+      </w:r>
+      <w:proofErr w:type="spellEnd"/>
+      <w:proofErr w:type="gramEnd"/>
+      <w:r>
+        <w:rPr>
+          <w:sz w:val="24"/>
+          <w:szCs w:val="24"/>
+        </w:rPr>
+        <w:t xml:space="preserve">, devemos usar do comando </w:t>
+      </w:r>
+      <w:proofErr w:type="spellStart"/>
+      <w:r>
+        <w:rPr>
+          <w:sz w:val="24"/>
+          <w:szCs w:val="24"/>
+        </w:rPr>
+        <w:t>git</w:t>
+      </w:r>
+      <w:proofErr w:type="spellEnd"/>
+      <w:r>
+        <w:rPr>
+          <w:sz w:val="24"/>
+          <w:szCs w:val="24"/>
+        </w:rPr>
+        <w:t xml:space="preserve"> </w:t>
+      </w:r>
+      <w:proofErr w:type="spellStart"/>
+      <w:r>
+        <w:rPr>
+          <w:sz w:val="24"/>
+          <w:szCs w:val="24"/>
+        </w:rPr>
+        <w:t>push</w:t>
+      </w:r>
+      <w:proofErr w:type="spellEnd"/>
+      <w:r>
+        <w:rPr>
+          <w:sz w:val="24"/>
+          <w:szCs w:val="24"/>
+        </w:rPr>
+        <w:t>;</w:t>
+      </w:r>
+    </w:p>
+    <w:p>
+      <w:pPr>
+        <w:pStyle w:val="PargrafodaLista"/>
+        <w:numPr>
+          <w:ilvl w:val="0"/>
+          <w:numId w:val="4"/>
+        </w:numPr>
+        <w:jc w:val="both"/>
+        <w:rPr>
+          <w:sz w:val="24"/>
+          <w:szCs w:val="24"/>
+        </w:rPr>
+      </w:pPr>
+      <w:proofErr w:type="spellStart"/>
+      <w:proofErr w:type="gramStart"/>
+      <w:r>
+        <w:rPr>
+          <w:b/>
+          <w:sz w:val="24"/>
+          <w:szCs w:val="24"/>
+        </w:rPr>
+        <w:t>git</w:t>
+      </w:r>
+      <w:proofErr w:type="spellEnd"/>
+      <w:proofErr w:type="gramEnd"/>
+      <w:r>
+        <w:rPr>
+          <w:b/>
+          <w:sz w:val="24"/>
+          <w:szCs w:val="24"/>
+        </w:rPr>
+        <w:t xml:space="preserve"> </w:t>
+      </w:r>
+      <w:proofErr w:type="spellStart"/>
+      <w:r>
+        <w:rPr>
+          <w:b/>
+          <w:sz w:val="24"/>
+          <w:szCs w:val="24"/>
+        </w:rPr>
+        <w:t>push</w:t>
+      </w:r>
+      <w:proofErr w:type="spellEnd"/>
+      <w:r>
+        <w:rPr>
+          <w:b/>
+          <w:sz w:val="24"/>
+          <w:szCs w:val="24"/>
+        </w:rPr>
+        <w:t xml:space="preserve"> </w:t>
+      </w:r>
+      <w:proofErr w:type="spellStart"/>
+      <w:r>
+        <w:rPr>
+          <w:b/>
+          <w:sz w:val="24"/>
+          <w:szCs w:val="24"/>
+        </w:rPr>
+        <w:t>origin</w:t>
+      </w:r>
+      <w:proofErr w:type="spellEnd"/>
+      <w:r>
+        <w:rPr>
+          <w:b/>
+          <w:sz w:val="24"/>
+          <w:szCs w:val="24"/>
+        </w:rPr>
+        <w:t xml:space="preserve"> </w:t>
+      </w:r>
+      <w:proofErr w:type="spellStart"/>
+      <w:r>
+        <w:rPr>
+          <w:b/>
+          <w:sz w:val="24"/>
+          <w:szCs w:val="24"/>
+        </w:rPr>
+        <w:t>main</w:t>
+      </w:r>
+      <w:proofErr w:type="spellEnd"/>
+      <w:r>
+        <w:rPr>
+          <w:sz w:val="24"/>
+          <w:szCs w:val="24"/>
+        </w:rPr>
+        <w:t>.</w:t>
+      </w:r>
+    </w:p>
+    <w:p>
+      <w:pPr>
+        <w:jc w:val="both"/>
+        <w:rPr>
+          <w:sz w:val="24"/>
+          <w:szCs w:val="24"/>
+        </w:rPr>
+      </w:pPr>
+      <w:r>
+        <w:rPr>
+          <w:sz w:val="24"/>
+          <w:szCs w:val="24"/>
+        </w:rPr>
+        <w:t xml:space="preserve">A partir desse momento tanto os arquivos da nossa máquina como os arquivos da plataforma </w:t>
+      </w:r>
+      <w:proofErr w:type="spellStart"/>
+      <w:proofErr w:type="gramStart"/>
+      <w:r>
+        <w:rPr>
+          <w:sz w:val="24"/>
+          <w:szCs w:val="24"/>
+        </w:rPr>
+        <w:t>GitHub</w:t>
+      </w:r>
+      <w:proofErr w:type="spellEnd"/>
+      <w:proofErr w:type="gramEnd"/>
+      <w:r>
+        <w:rPr>
+          <w:sz w:val="24"/>
+          <w:szCs w:val="24"/>
+        </w:rPr>
+        <w:t xml:space="preserve"> estão sincronizados.</w:t>
+      </w:r>
+    </w:p>
+    <w:p>
+      <w:pPr>
+        <w:jc w:val="both"/>
+        <w:rPr>
+          <w:sz w:val="24"/>
+          <w:szCs w:val="24"/>
+        </w:rPr>
+      </w:pPr>
+      <w:bookmarkStart w:id="0" w:name="_GoBack"/>
+      <w:bookmarkEnd w:id="0"/>
+    </w:p>
+    <w:p>
+      <w:pPr>
         <w:jc w:val="both"/>
         <w:rPr>
           <w:sz w:val="24"/>

</xml_diff>